<commit_message>
fix: template and PatientData interface
</commit_message>
<xml_diff>
--- a/public/assets/templates/FORM_MED_STATEMENT.docx
+++ b/public/assets/templates/FORM_MED_STATEMENT.docx
@@ -1,6 +1,6 @@
 
 <file path=word/document.xml><?xml version="1.0" encoding="utf-8"?>
-<w:document xmlns:ve="http://schemas.openxmlformats.org/markup-compatibility/2006" xmlns:o="urn:schemas-microsoft-com:office:office" xmlns:r="http://schemas.openxmlformats.org/officeDocument/2006/relationships" xmlns:m="http://schemas.openxmlformats.org/officeDocument/2006/math" xmlns:v="urn:schemas-microsoft-com:vml" xmlns:wp="http://schemas.openxmlformats.org/drawingml/2006/wordprocessingDrawing" xmlns:w10="urn:schemas-microsoft-com:office:word" xmlns:w="http://schemas.openxmlformats.org/wordprocessingml/2006/main" xmlns:wne="http://schemas.microsoft.com/office/word/2006/wordml">
+<w:document xmlns:wpc="http://schemas.microsoft.com/office/word/2010/wordprocessingCanvas" xmlns:cx="http://schemas.microsoft.com/office/drawing/2014/chartex" xmlns:cx1="http://schemas.microsoft.com/office/drawing/2015/9/8/chartex" xmlns:cx2="http://schemas.microsoft.com/office/drawing/2015/10/21/chartex" xmlns:cx3="http://schemas.microsoft.com/office/drawing/2016/5/9/chartex" xmlns:cx4="http://schemas.microsoft.com/office/drawing/2016/5/10/chartex" xmlns:cx5="http://schemas.microsoft.com/office/drawing/2016/5/11/chartex" xmlns:cx6="http://schemas.microsoft.com/office/drawing/2016/5/12/chartex" xmlns:cx7="http://schemas.microsoft.com/office/drawing/2016/5/13/chartex" xmlns:cx8="http://schemas.microsoft.com/office/drawing/2016/5/14/chartex" xmlns:mc="http://schemas.openxmlformats.org/markup-compatibility/2006" xmlns:aink="http://schemas.microsoft.com/office/drawing/2016/ink" xmlns:am3d="http://schemas.microsoft.com/office/drawing/2017/model3d" xmlns:o="urn:schemas-microsoft-com:office:office" xmlns:oel="http://schemas.microsoft.com/office/2019/extlst" xmlns:r="http://schemas.openxmlformats.org/officeDocument/2006/relationships" xmlns:m="http://schemas.openxmlformats.org/officeDocument/2006/math" xmlns:v="urn:schemas-microsoft-com:vml" xmlns:wp14="http://schemas.microsoft.com/office/word/2010/wordprocessingDrawing" xmlns:wp="http://schemas.openxmlformats.org/drawingml/2006/wordprocessingDrawing" xmlns:w10="urn:schemas-microsoft-com:office:word" xmlns:w="http://schemas.openxmlformats.org/wordprocessingml/2006/main" xmlns:w14="http://schemas.microsoft.com/office/word/2010/wordml" xmlns:w15="http://schemas.microsoft.com/office/word/2012/wordml" xmlns:w16cex="http://schemas.microsoft.com/office/word/2018/wordml/cex" xmlns:w16cid="http://schemas.microsoft.com/office/word/2016/wordml/cid" xmlns:w16="http://schemas.microsoft.com/office/word/2018/wordml" xmlns:w16sdtdh="http://schemas.microsoft.com/office/word/2020/wordml/sdtdatahash" xmlns:w16se="http://schemas.microsoft.com/office/word/2015/wordml/symex" xmlns:wpg="http://schemas.microsoft.com/office/word/2010/wordprocessingGroup" xmlns:wpi="http://schemas.microsoft.com/office/word/2010/wordprocessingInk" xmlns:wne="http://schemas.microsoft.com/office/word/2006/wordml" xmlns:wps="http://schemas.microsoft.com/office/word/2010/wordprocessingShape" mc:Ignorable="w14 w15 w16se w16cid w16 w16cex w16sdtdh wp14">
   <w:body>
     <w:tbl>
       <w:tblPr>
@@ -14,7 +14,7 @@
           <w:insideV w:val="single" w:sz="12" w:space="0" w:color="auto"/>
         </w:tblBorders>
         <w:tblLayout w:type="fixed"/>
-        <w:tblLook w:val="01E0"/>
+        <w:tblLook w:val="01E0" w:firstRow="1" w:lastRow="1" w:firstColumn="1" w:lastColumn="1" w:noHBand="0" w:noVBand="0"/>
       </w:tblPr>
       <w:tblGrid>
         <w:gridCol w:w="10988"/>
@@ -35,7 +35,7 @@
               <w:tblW w:w="11469" w:type="dxa"/>
               <w:tblInd w:w="108" w:type="dxa"/>
               <w:tblLayout w:type="fixed"/>
-              <w:tblLook w:val="04A0"/>
+              <w:tblLook w:val="04A0" w:firstRow="1" w:lastRow="0" w:firstColumn="1" w:lastColumn="0" w:noHBand="0" w:noVBand="1"/>
             </w:tblPr>
             <w:tblGrid>
               <w:gridCol w:w="1907"/>
@@ -61,7 +61,7 @@
                       <w:noProof/>
                     </w:rPr>
                     <w:drawing>
-                      <wp:inline distT="0" distB="0" distL="0" distR="0">
+                      <wp:inline distT="0" distB="0" distL="0" distR="0" wp14:anchorId="6F184AD1" wp14:editId="11FB2419">
                         <wp:extent cx="982980" cy="929640"/>
                         <wp:effectExtent l="0" t="0" r="7620" b="3810"/>
                         <wp:docPr id="1" name="Рисунок 4"/>
@@ -82,7 +82,7 @@
                                   <a:lum bright="-10000" contrast="70000"/>
                                   <a:extLst>
                                     <a:ext uri="{28A0092B-C50C-407E-A947-70E740481C1C}">
-                                      <a14:useLocalDpi xmlns:a14="http://schemas.microsoft.com/office/drawing/2010/main" xmlns:wps="http://schemas.microsoft.com/office/word/2010/wordprocessingShape" xmlns:wpi="http://schemas.microsoft.com/office/word/2010/wordprocessingInk" xmlns:wpg="http://schemas.microsoft.com/office/word/2010/wordprocessingGroup" xmlns:w16se="http://schemas.microsoft.com/office/word/2015/wordml/symex" xmlns:w16cid="http://schemas.microsoft.com/office/word/2016/wordml/cid" xmlns:w15="http://schemas.microsoft.com/office/word/2012/wordml" xmlns:w14="http://schemas.microsoft.com/office/word/2010/wordml" xmlns:w="http://schemas.openxmlformats.org/wordprocessingml/2006/main" xmlns:w10="urn:schemas-microsoft-com:office:word" xmlns:wp14="http://schemas.microsoft.com/office/word/2010/wordprocessingDrawing" xmlns:v="urn:schemas-microsoft-com:vml" xmlns:o="urn:schemas-microsoft-com:office:office" xmlns:am3d="http://schemas.microsoft.com/office/drawing/2017/model3d" xmlns:aink="http://schemas.microsoft.com/office/drawing/2016/ink" xmlns:mc="http://schemas.openxmlformats.org/markup-compatibility/2006" xmlns:cx8="http://schemas.microsoft.com/office/drawing/2016/5/14/chartex" xmlns:cx7="http://schemas.microsoft.com/office/drawing/2016/5/13/chartex" xmlns:cx6="http://schemas.microsoft.com/office/drawing/2016/5/12/chartex" xmlns:cx5="http://schemas.microsoft.com/office/drawing/2016/5/11/chartex" xmlns:cx4="http://schemas.microsoft.com/office/drawing/2016/5/10/chartex" xmlns:cx3="http://schemas.microsoft.com/office/drawing/2016/5/9/chartex" xmlns:cx2="http://schemas.microsoft.com/office/drawing/2015/10/21/chartex" xmlns:cx1="http://schemas.microsoft.com/office/drawing/2015/9/8/chartex" xmlns:cx="http://schemas.microsoft.com/office/drawing/2014/chartex" xmlns:wpc="http://schemas.microsoft.com/office/word/2010/wordprocessingCanvas" xmlns="" val="0"/>
+                                      <a14:useLocalDpi xmlns:a14="http://schemas.microsoft.com/office/drawing/2010/main" val="0"/>
                                     </a:ext>
                                   </a:extLst>
                                 </a:blip>
@@ -427,11 +427,11 @@
           </w:tcPr>
           <w:tbl>
             <w:tblPr>
-              <w:tblStyle w:val="a3"/>
+              <w:tblStyle w:val="TableGrid"/>
               <w:tblW w:w="0" w:type="auto"/>
               <w:tblInd w:w="3964" w:type="dxa"/>
               <w:tblLayout w:type="fixed"/>
-              <w:tblLook w:val="04A0"/>
+              <w:tblLook w:val="04A0" w:firstRow="1" w:lastRow="0" w:firstColumn="1" w:lastColumn="0" w:noHBand="0" w:noVBand="1"/>
             </w:tblPr>
             <w:tblGrid>
               <w:gridCol w:w="3261"/>
@@ -503,14 +503,6 @@
                       <w:lang w:val="uk-UA"/>
                     </w:rPr>
                   </w:pPr>
-                  <w:r>
-                    <w:rPr>
-                      <w:bCs/>
-                      <w:highlight w:val="yellow"/>
-                      <w:lang w:val="uk-UA"/>
-                    </w:rPr>
-                    <w:t>В1</w:t>
-                  </w:r>
                 </w:p>
               </w:tc>
               <w:tc>
@@ -546,21 +538,13 @@
                       <w:lang w:val="uk-UA"/>
                     </w:rPr>
                   </w:pPr>
-                  <w:r>
-                    <w:rPr>
-                      <w:bCs/>
-                      <w:highlight w:val="yellow"/>
-                      <w:lang w:val="uk-UA"/>
-                    </w:rPr>
-                    <w:t>В2</w:t>
-                  </w:r>
                 </w:p>
               </w:tc>
             </w:tr>
           </w:tbl>
           <w:p>
             <w:pPr>
-              <w:pStyle w:val="a4"/>
+              <w:pStyle w:val="BodyText"/>
               <w:rPr>
                 <w:lang w:val="uk-UA"/>
               </w:rPr>
@@ -588,10 +572,10 @@
     </w:tbl>
     <w:tbl>
       <w:tblPr>
-        <w:tblStyle w:val="a3"/>
+        <w:tblStyle w:val="TableGrid"/>
         <w:tblW w:w="10915" w:type="dxa"/>
         <w:tblLayout w:type="fixed"/>
-        <w:tblLook w:val="04A0"/>
+        <w:tblLook w:val="04A0" w:firstRow="1" w:lastRow="0" w:firstColumn="1" w:lastColumn="0" w:noHBand="0" w:noVBand="1"/>
       </w:tblPr>
       <w:tblGrid>
         <w:gridCol w:w="1289"/>
@@ -655,7 +639,7 @@
           </w:tcPr>
           <w:p>
             <w:pPr>
-              <w:pStyle w:val="a6"/>
+              <w:pStyle w:val="ListParagraph"/>
               <w:numPr>
                 <w:ilvl w:val="0"/>
                 <w:numId w:val="5"/>
@@ -745,7 +729,7 @@
           </w:tcPr>
           <w:p>
             <w:pPr>
-              <w:pStyle w:val="a6"/>
+              <w:pStyle w:val="ListParagraph"/>
               <w:numPr>
                 <w:ilvl w:val="0"/>
                 <w:numId w:val="5"/>
@@ -867,7 +851,7 @@
           </w:tcPr>
           <w:p>
             <w:pPr>
-              <w:pStyle w:val="a6"/>
+              <w:pStyle w:val="ListParagraph"/>
               <w:numPr>
                 <w:ilvl w:val="0"/>
                 <w:numId w:val="5"/>
@@ -1484,7 +1468,7 @@
             <w:tblPr>
               <w:tblW w:w="11469" w:type="dxa"/>
               <w:tblLayout w:type="fixed"/>
-              <w:tblLook w:val="04A0"/>
+              <w:tblLook w:val="04A0" w:firstRow="1" w:lastRow="0" w:firstColumn="1" w:lastColumn="0" w:noHBand="0" w:noVBand="1"/>
             </w:tblPr>
             <w:tblGrid>
               <w:gridCol w:w="5439"/>
@@ -1535,25 +1519,7 @@
                       <w:szCs w:val="16"/>
                       <w:lang w:val="en-US"/>
                     </w:rPr>
-                    <w:t xml:space="preserve"> 4, </w:t>
-                  </w:r>
-                  <w:proofErr w:type="spellStart"/>
-                  <w:r>
-                    <w:rPr>
-                      <w:sz w:val="16"/>
-                      <w:szCs w:val="16"/>
-                      <w:lang w:val="en-US"/>
-                    </w:rPr>
-                    <w:t>Kharkiv</w:t>
-                  </w:r>
-                  <w:proofErr w:type="spellEnd"/>
-                  <w:r>
-                    <w:rPr>
-                      <w:sz w:val="16"/>
-                      <w:szCs w:val="16"/>
-                      <w:lang w:val="en-US"/>
-                    </w:rPr>
-                    <w:t xml:space="preserve">, 61070 </w:t>
+                    <w:t xml:space="preserve"> 4, Kharkiv, 61070 </w:t>
                   </w:r>
                 </w:p>
                 <w:p>
@@ -2761,16 +2727,9 @@
           <w:p>
             <w:pPr>
               <w:rPr>
-                <w:lang w:val="en-US"/>
-              </w:rPr>
-            </w:pPr>
-            <w:r>
-              <w:rPr>
-                <w:highlight w:val="yellow"/>
-                <w:lang w:val="en-US"/>
-              </w:rPr>
-              <w:t>B17</w:t>
-            </w:r>
+                <w:lang w:val="uk-UA"/>
+              </w:rPr>
+            </w:pPr>
           </w:p>
         </w:tc>
       </w:tr>
@@ -2868,21 +2827,7 @@
               <w:rPr>
                 <w:bCs/>
               </w:rPr>
-              <w:t xml:space="preserve"> </w:t>
-            </w:r>
-            <w:proofErr w:type="spellStart"/>
-            <w:r>
-              <w:rPr>
-                <w:bCs/>
-              </w:rPr>
-              <w:t>і</w:t>
-            </w:r>
-            <w:proofErr w:type="spellEnd"/>
-            <w:r>
-              <w:rPr>
-                <w:bCs/>
-              </w:rPr>
-              <w:t xml:space="preserve"> </w:t>
+              <w:t xml:space="preserve"> і </w:t>
             </w:r>
             <w:proofErr w:type="spellStart"/>
             <w:r>
@@ -3067,8 +3012,6 @@
                 <w:lang w:val="en-US"/>
               </w:rPr>
             </w:pPr>
-            <w:bookmarkStart w:id="2" w:name="_GoBack"/>
-            <w:bookmarkEnd w:id="2"/>
             <w:r>
               <w:rPr>
                 <w:lang w:val="en-US"/>
@@ -3196,8 +3139,8 @@
 </file>
 
 <file path=word/numbering.xml><?xml version="1.0" encoding="utf-8"?>
-<w:numbering xmlns:ve="http://schemas.openxmlformats.org/markup-compatibility/2006" xmlns:o="urn:schemas-microsoft-com:office:office" xmlns:r="http://schemas.openxmlformats.org/officeDocument/2006/relationships" xmlns:m="http://schemas.openxmlformats.org/officeDocument/2006/math" xmlns:v="urn:schemas-microsoft-com:vml" xmlns:wp="http://schemas.openxmlformats.org/drawingml/2006/wordprocessingDrawing" xmlns:w10="urn:schemas-microsoft-com:office:word" xmlns:w="http://schemas.openxmlformats.org/wordprocessingml/2006/main" xmlns:wne="http://schemas.microsoft.com/office/word/2006/wordml">
-  <w:abstractNum w:abstractNumId="0">
+<w:numbering xmlns:wpc="http://schemas.microsoft.com/office/word/2010/wordprocessingCanvas" xmlns:cx="http://schemas.microsoft.com/office/drawing/2014/chartex" xmlns:cx1="http://schemas.microsoft.com/office/drawing/2015/9/8/chartex" xmlns:cx2="http://schemas.microsoft.com/office/drawing/2015/10/21/chartex" xmlns:cx3="http://schemas.microsoft.com/office/drawing/2016/5/9/chartex" xmlns:cx4="http://schemas.microsoft.com/office/drawing/2016/5/10/chartex" xmlns:cx5="http://schemas.microsoft.com/office/drawing/2016/5/11/chartex" xmlns:cx6="http://schemas.microsoft.com/office/drawing/2016/5/12/chartex" xmlns:cx7="http://schemas.microsoft.com/office/drawing/2016/5/13/chartex" xmlns:cx8="http://schemas.microsoft.com/office/drawing/2016/5/14/chartex" xmlns:mc="http://schemas.openxmlformats.org/markup-compatibility/2006" xmlns:aink="http://schemas.microsoft.com/office/drawing/2016/ink" xmlns:am3d="http://schemas.microsoft.com/office/drawing/2017/model3d" xmlns:o="urn:schemas-microsoft-com:office:office" xmlns:oel="http://schemas.microsoft.com/office/2019/extlst" xmlns:r="http://schemas.openxmlformats.org/officeDocument/2006/relationships" xmlns:m="http://schemas.openxmlformats.org/officeDocument/2006/math" xmlns:v="urn:schemas-microsoft-com:vml" xmlns:wp14="http://schemas.microsoft.com/office/word/2010/wordprocessingDrawing" xmlns:wp="http://schemas.openxmlformats.org/drawingml/2006/wordprocessingDrawing" xmlns:w10="urn:schemas-microsoft-com:office:word" xmlns:w="http://schemas.openxmlformats.org/wordprocessingml/2006/main" xmlns:w14="http://schemas.microsoft.com/office/word/2010/wordml" xmlns:w15="http://schemas.microsoft.com/office/word/2012/wordml" xmlns:w16cex="http://schemas.microsoft.com/office/word/2018/wordml/cex" xmlns:w16cid="http://schemas.microsoft.com/office/word/2016/wordml/cid" xmlns:w16="http://schemas.microsoft.com/office/word/2018/wordml" xmlns:w16sdtdh="http://schemas.microsoft.com/office/word/2020/wordml/sdtdatahash" xmlns:w16se="http://schemas.microsoft.com/office/word/2015/wordml/symex" xmlns:wpg="http://schemas.microsoft.com/office/word/2010/wordprocessingGroup" xmlns:wpi="http://schemas.microsoft.com/office/word/2010/wordprocessingInk" xmlns:wne="http://schemas.microsoft.com/office/word/2006/wordml" xmlns:wps="http://schemas.microsoft.com/office/word/2010/wordprocessingShape" mc:Ignorable="w14 w15 w16se w16cid w16 w16cex w16sdtdh wp14">
+  <w:abstractNum w:abstractNumId="0" w15:restartNumberingAfterBreak="0">
     <w:nsid w:val="00000001"/>
     <w:multiLevelType w:val="multilevel"/>
     <w:tmpl w:val="00000000"/>
@@ -3361,7 +3304,7 @@
       </w:rPr>
     </w:lvl>
   </w:abstractNum>
-  <w:abstractNum w:abstractNumId="1">
+  <w:abstractNum w:abstractNumId="1" w15:restartNumberingAfterBreak="0">
     <w:nsid w:val="079D3F4C"/>
     <w:multiLevelType w:val="hybridMultilevel"/>
     <w:tmpl w:val="49B2B3BE"/>
@@ -3450,7 +3393,7 @@
       </w:pPr>
     </w:lvl>
   </w:abstractNum>
-  <w:abstractNum w:abstractNumId="2">
+  <w:abstractNum w:abstractNumId="2" w15:restartNumberingAfterBreak="0">
     <w:nsid w:val="0C8C7DFA"/>
     <w:multiLevelType w:val="hybridMultilevel"/>
     <w:tmpl w:val="D7429D66"/>
@@ -3540,7 +3483,7 @@
       </w:pPr>
     </w:lvl>
   </w:abstractNum>
-  <w:abstractNum w:abstractNumId="3">
+  <w:abstractNum w:abstractNumId="3" w15:restartNumberingAfterBreak="0">
     <w:nsid w:val="24DC503B"/>
     <w:multiLevelType w:val="hybridMultilevel"/>
     <w:tmpl w:val="2B48CE48"/>
@@ -3629,7 +3572,7 @@
       </w:pPr>
     </w:lvl>
   </w:abstractNum>
-  <w:abstractNum w:abstractNumId="4">
+  <w:abstractNum w:abstractNumId="4" w15:restartNumberingAfterBreak="0">
     <w:nsid w:val="476A66CF"/>
     <w:multiLevelType w:val="hybridMultilevel"/>
     <w:tmpl w:val="242E7470"/>
@@ -3718,26 +3661,26 @@
       </w:pPr>
     </w:lvl>
   </w:abstractNum>
-  <w:num w:numId="1">
+  <w:num w:numId="1" w16cid:durableId="420952022">
     <w:abstractNumId w:val="4"/>
   </w:num>
-  <w:num w:numId="2">
+  <w:num w:numId="2" w16cid:durableId="808940820">
     <w:abstractNumId w:val="0"/>
   </w:num>
-  <w:num w:numId="3">
+  <w:num w:numId="3" w16cid:durableId="66198014">
     <w:abstractNumId w:val="2"/>
   </w:num>
-  <w:num w:numId="4">
+  <w:num w:numId="4" w16cid:durableId="732848519">
     <w:abstractNumId w:val="1"/>
   </w:num>
-  <w:num w:numId="5">
+  <w:num w:numId="5" w16cid:durableId="1190140304">
     <w:abstractNumId w:val="3"/>
   </w:num>
 </w:numbering>
 </file>
 
 <file path=word/styles.xml><?xml version="1.0" encoding="utf-8"?>
-<w:styles xmlns:r="http://schemas.openxmlformats.org/officeDocument/2006/relationships" xmlns:w="http://schemas.openxmlformats.org/wordprocessingml/2006/main">
+<w:styles xmlns:mc="http://schemas.openxmlformats.org/markup-compatibility/2006" xmlns:r="http://schemas.openxmlformats.org/officeDocument/2006/relationships" xmlns:w="http://schemas.openxmlformats.org/wordprocessingml/2006/main" xmlns:w14="http://schemas.microsoft.com/office/word/2010/wordml" xmlns:w15="http://schemas.microsoft.com/office/word/2012/wordml" xmlns:w16cex="http://schemas.microsoft.com/office/word/2018/wordml/cex" xmlns:w16cid="http://schemas.microsoft.com/office/word/2016/wordml/cid" xmlns:w16="http://schemas.microsoft.com/office/word/2018/wordml" xmlns:w16sdtdh="http://schemas.microsoft.com/office/word/2020/wordml/sdtdatahash" xmlns:w16se="http://schemas.microsoft.com/office/word/2015/wordml/symex" mc:Ignorable="w14 w15 w16se w16cid w16 w16cex w16sdtdh">
   <w:docDefaults>
     <w:rPrDefault>
       <w:rPr>
@@ -3747,147 +3690,385 @@
     </w:rPrDefault>
     <w:pPrDefault/>
   </w:docDefaults>
-  <w:latentStyles w:defLockedState="0" w:defUIPriority="99" w:defSemiHidden="1" w:defUnhideWhenUsed="1" w:defQFormat="0" w:count="267">
-    <w:lsdException w:name="Normal" w:semiHidden="0" w:uiPriority="0" w:unhideWhenUsed="0" w:qFormat="1"/>
-    <w:lsdException w:name="heading 1" w:semiHidden="0" w:uiPriority="9" w:unhideWhenUsed="0" w:qFormat="1"/>
-    <w:lsdException w:name="heading 2" w:uiPriority="9" w:qFormat="1"/>
-    <w:lsdException w:name="heading 3" w:uiPriority="9" w:qFormat="1"/>
-    <w:lsdException w:name="heading 4" w:uiPriority="9" w:qFormat="1"/>
-    <w:lsdException w:name="heading 5" w:uiPriority="9" w:qFormat="1"/>
-    <w:lsdException w:name="heading 6" w:uiPriority="9" w:qFormat="1"/>
-    <w:lsdException w:name="heading 7" w:uiPriority="9" w:qFormat="1"/>
-    <w:lsdException w:name="heading 8" w:uiPriority="9" w:qFormat="1"/>
-    <w:lsdException w:name="heading 9" w:uiPriority="9" w:qFormat="1"/>
-    <w:lsdException w:name="toc 1" w:uiPriority="39"/>
-    <w:lsdException w:name="toc 2" w:uiPriority="39"/>
-    <w:lsdException w:name="toc 3" w:uiPriority="39"/>
-    <w:lsdException w:name="toc 4" w:uiPriority="39"/>
-    <w:lsdException w:name="toc 5" w:uiPriority="39"/>
-    <w:lsdException w:name="toc 6" w:uiPriority="39"/>
-    <w:lsdException w:name="toc 7" w:uiPriority="39"/>
-    <w:lsdException w:name="toc 8" w:uiPriority="39"/>
-    <w:lsdException w:name="toc 9" w:uiPriority="39"/>
-    <w:lsdException w:name="caption" w:uiPriority="35" w:qFormat="1"/>
-    <w:lsdException w:name="Title" w:semiHidden="0" w:uiPriority="10" w:unhideWhenUsed="0" w:qFormat="1"/>
-    <w:lsdException w:name="Default Paragraph Font" w:uiPriority="1"/>
-    <w:lsdException w:name="Body Text" w:uiPriority="0"/>
-    <w:lsdException w:name="Subtitle" w:semiHidden="0" w:uiPriority="11" w:unhideWhenUsed="0" w:qFormat="1"/>
-    <w:lsdException w:name="Strong" w:semiHidden="0" w:uiPriority="22" w:unhideWhenUsed="0" w:qFormat="1"/>
-    <w:lsdException w:name="Emphasis" w:semiHidden="0" w:uiPriority="20" w:unhideWhenUsed="0" w:qFormat="1"/>
-    <w:lsdException w:name="Table Grid" w:semiHidden="0" w:uiPriority="39" w:unhideWhenUsed="0"/>
-    <w:lsdException w:name="Placeholder Text" w:unhideWhenUsed="0"/>
-    <w:lsdException w:name="No Spacing" w:semiHidden="0" w:uiPriority="1" w:unhideWhenUsed="0" w:qFormat="1"/>
-    <w:lsdException w:name="Light Shading" w:semiHidden="0" w:uiPriority="60" w:unhideWhenUsed="0"/>
-    <w:lsdException w:name="Light List" w:semiHidden="0" w:uiPriority="61" w:unhideWhenUsed="0"/>
-    <w:lsdException w:name="Light Grid" w:semiHidden="0" w:uiPriority="62" w:unhideWhenUsed="0"/>
-    <w:lsdException w:name="Medium Shading 1" w:semiHidden="0" w:uiPriority="63" w:unhideWhenUsed="0"/>
-    <w:lsdException w:name="Medium Shading 2" w:semiHidden="0" w:uiPriority="64" w:unhideWhenUsed="0"/>
-    <w:lsdException w:name="Medium List 1" w:semiHidden="0" w:uiPriority="65" w:unhideWhenUsed="0"/>
-    <w:lsdException w:name="Medium List 2" w:semiHidden="0" w:uiPriority="66" w:unhideWhenUsed="0"/>
-    <w:lsdException w:name="Medium Grid 1" w:semiHidden="0" w:uiPriority="67" w:unhideWhenUsed="0"/>
-    <w:lsdException w:name="Medium Grid 2" w:semiHidden="0" w:uiPriority="68" w:unhideWhenUsed="0"/>
-    <w:lsdException w:name="Medium Grid 3" w:semiHidden="0" w:uiPriority="69" w:unhideWhenUsed="0"/>
-    <w:lsdException w:name="Dark List" w:semiHidden="0" w:uiPriority="70" w:unhideWhenUsed="0"/>
-    <w:lsdException w:name="Colorful Shading" w:semiHidden="0" w:uiPriority="71" w:unhideWhenUsed="0"/>
-    <w:lsdException w:name="Colorful List" w:semiHidden="0" w:uiPriority="72" w:unhideWhenUsed="0"/>
-    <w:lsdException w:name="Colorful Grid" w:semiHidden="0" w:uiPriority="73" w:unhideWhenUsed="0"/>
-    <w:lsdException w:name="Light Shading Accent 1" w:semiHidden="0" w:uiPriority="60" w:unhideWhenUsed="0"/>
-    <w:lsdException w:name="Light List Accent 1" w:semiHidden="0" w:uiPriority="61" w:unhideWhenUsed="0"/>
-    <w:lsdException w:name="Light Grid Accent 1" w:semiHidden="0" w:uiPriority="62" w:unhideWhenUsed="0"/>
-    <w:lsdException w:name="Medium Shading 1 Accent 1" w:semiHidden="0" w:uiPriority="63" w:unhideWhenUsed="0"/>
-    <w:lsdException w:name="Medium Shading 2 Accent 1" w:semiHidden="0" w:uiPriority="64" w:unhideWhenUsed="0"/>
-    <w:lsdException w:name="Medium List 1 Accent 1" w:semiHidden="0" w:uiPriority="65" w:unhideWhenUsed="0"/>
-    <w:lsdException w:name="Revision" w:unhideWhenUsed="0"/>
-    <w:lsdException w:name="List Paragraph" w:semiHidden="0" w:uiPriority="34" w:unhideWhenUsed="0" w:qFormat="1"/>
-    <w:lsdException w:name="Quote" w:semiHidden="0" w:uiPriority="29" w:unhideWhenUsed="0" w:qFormat="1"/>
-    <w:lsdException w:name="Intense Quote" w:semiHidden="0" w:uiPriority="30" w:unhideWhenUsed="0" w:qFormat="1"/>
-    <w:lsdException w:name="Medium List 2 Accent 1" w:semiHidden="0" w:uiPriority="66" w:unhideWhenUsed="0"/>
-    <w:lsdException w:name="Medium Grid 1 Accent 1" w:semiHidden="0" w:uiPriority="67" w:unhideWhenUsed="0"/>
-    <w:lsdException w:name="Medium Grid 2 Accent 1" w:semiHidden="0" w:uiPriority="68" w:unhideWhenUsed="0"/>
-    <w:lsdException w:name="Medium Grid 3 Accent 1" w:semiHidden="0" w:uiPriority="69" w:unhideWhenUsed="0"/>
-    <w:lsdException w:name="Dark List Accent 1" w:semiHidden="0" w:uiPriority="70" w:unhideWhenUsed="0"/>
-    <w:lsdException w:name="Colorful Shading Accent 1" w:semiHidden="0" w:uiPriority="71" w:unhideWhenUsed="0"/>
-    <w:lsdException w:name="Colorful List Accent 1" w:semiHidden="0" w:uiPriority="72" w:unhideWhenUsed="0"/>
-    <w:lsdException w:name="Colorful Grid Accent 1" w:semiHidden="0" w:uiPriority="73" w:unhideWhenUsed="0"/>
-    <w:lsdException w:name="Light Shading Accent 2" w:semiHidden="0" w:uiPriority="60" w:unhideWhenUsed="0"/>
-    <w:lsdException w:name="Light List Accent 2" w:semiHidden="0" w:uiPriority="61" w:unhideWhenUsed="0"/>
-    <w:lsdException w:name="Light Grid Accent 2" w:semiHidden="0" w:uiPriority="62" w:unhideWhenUsed="0"/>
-    <w:lsdException w:name="Medium Shading 1 Accent 2" w:semiHidden="0" w:uiPriority="63" w:unhideWhenUsed="0"/>
-    <w:lsdException w:name="Medium Shading 2 Accent 2" w:semiHidden="0" w:uiPriority="64" w:unhideWhenUsed="0"/>
-    <w:lsdException w:name="Medium List 1 Accent 2" w:semiHidden="0" w:uiPriority="65" w:unhideWhenUsed="0"/>
-    <w:lsdException w:name="Medium List 2 Accent 2" w:semiHidden="0" w:uiPriority="66" w:unhideWhenUsed="0"/>
-    <w:lsdException w:name="Medium Grid 1 Accent 2" w:semiHidden="0" w:uiPriority="67" w:unhideWhenUsed="0"/>
-    <w:lsdException w:name="Medium Grid 2 Accent 2" w:semiHidden="0" w:uiPriority="68" w:unhideWhenUsed="0"/>
-    <w:lsdException w:name="Medium Grid 3 Accent 2" w:semiHidden="0" w:uiPriority="69" w:unhideWhenUsed="0"/>
-    <w:lsdException w:name="Dark List Accent 2" w:semiHidden="0" w:uiPriority="70" w:unhideWhenUsed="0"/>
-    <w:lsdException w:name="Colorful Shading Accent 2" w:semiHidden="0" w:uiPriority="71" w:unhideWhenUsed="0"/>
-    <w:lsdException w:name="Colorful List Accent 2" w:semiHidden="0" w:uiPriority="72" w:unhideWhenUsed="0"/>
-    <w:lsdException w:name="Colorful Grid Accent 2" w:semiHidden="0" w:uiPriority="73" w:unhideWhenUsed="0"/>
-    <w:lsdException w:name="Light Shading Accent 3" w:semiHidden="0" w:uiPriority="60" w:unhideWhenUsed="0"/>
-    <w:lsdException w:name="Light List Accent 3" w:semiHidden="0" w:uiPriority="61" w:unhideWhenUsed="0"/>
-    <w:lsdException w:name="Light Grid Accent 3" w:semiHidden="0" w:uiPriority="62" w:unhideWhenUsed="0"/>
-    <w:lsdException w:name="Medium Shading 1 Accent 3" w:semiHidden="0" w:uiPriority="63" w:unhideWhenUsed="0"/>
-    <w:lsdException w:name="Medium Shading 2 Accent 3" w:semiHidden="0" w:uiPriority="64" w:unhideWhenUsed="0"/>
-    <w:lsdException w:name="Medium List 1 Accent 3" w:semiHidden="0" w:uiPriority="65" w:unhideWhenUsed="0"/>
-    <w:lsdException w:name="Medium List 2 Accent 3" w:semiHidden="0" w:uiPriority="66" w:unhideWhenUsed="0"/>
-    <w:lsdException w:name="Medium Grid 1 Accent 3" w:semiHidden="0" w:uiPriority="67" w:unhideWhenUsed="0"/>
-    <w:lsdException w:name="Medium Grid 2 Accent 3" w:semiHidden="0" w:uiPriority="68" w:unhideWhenUsed="0"/>
-    <w:lsdException w:name="Medium Grid 3 Accent 3" w:semiHidden="0" w:uiPriority="69" w:unhideWhenUsed="0"/>
-    <w:lsdException w:name="Dark List Accent 3" w:semiHidden="0" w:uiPriority="70" w:unhideWhenUsed="0"/>
-    <w:lsdException w:name="Colorful Shading Accent 3" w:semiHidden="0" w:uiPriority="71" w:unhideWhenUsed="0"/>
-    <w:lsdException w:name="Colorful List Accent 3" w:semiHidden="0" w:uiPriority="72" w:unhideWhenUsed="0"/>
-    <w:lsdException w:name="Colorful Grid Accent 3" w:semiHidden="0" w:uiPriority="73" w:unhideWhenUsed="0"/>
-    <w:lsdException w:name="Light Shading Accent 4" w:semiHidden="0" w:uiPriority="60" w:unhideWhenUsed="0"/>
-    <w:lsdException w:name="Light List Accent 4" w:semiHidden="0" w:uiPriority="61" w:unhideWhenUsed="0"/>
-    <w:lsdException w:name="Light Grid Accent 4" w:semiHidden="0" w:uiPriority="62" w:unhideWhenUsed="0"/>
-    <w:lsdException w:name="Medium Shading 1 Accent 4" w:semiHidden="0" w:uiPriority="63" w:unhideWhenUsed="0"/>
-    <w:lsdException w:name="Medium Shading 2 Accent 4" w:semiHidden="0" w:uiPriority="64" w:unhideWhenUsed="0"/>
-    <w:lsdException w:name="Medium List 1 Accent 4" w:semiHidden="0" w:uiPriority="65" w:unhideWhenUsed="0"/>
-    <w:lsdException w:name="Medium List 2 Accent 4" w:semiHidden="0" w:uiPriority="66" w:unhideWhenUsed="0"/>
-    <w:lsdException w:name="Medium Grid 1 Accent 4" w:semiHidden="0" w:uiPriority="67" w:unhideWhenUsed="0"/>
-    <w:lsdException w:name="Medium Grid 2 Accent 4" w:semiHidden="0" w:uiPriority="68" w:unhideWhenUsed="0"/>
-    <w:lsdException w:name="Medium Grid 3 Accent 4" w:semiHidden="0" w:uiPriority="69" w:unhideWhenUsed="0"/>
-    <w:lsdException w:name="Dark List Accent 4" w:semiHidden="0" w:uiPriority="70" w:unhideWhenUsed="0"/>
-    <w:lsdException w:name="Colorful Shading Accent 4" w:semiHidden="0" w:uiPriority="71" w:unhideWhenUsed="0"/>
-    <w:lsdException w:name="Colorful List Accent 4" w:semiHidden="0" w:uiPriority="72" w:unhideWhenUsed="0"/>
-    <w:lsdException w:name="Colorful Grid Accent 4" w:semiHidden="0" w:uiPriority="73" w:unhideWhenUsed="0"/>
-    <w:lsdException w:name="Light Shading Accent 5" w:semiHidden="0" w:uiPriority="60" w:unhideWhenUsed="0"/>
-    <w:lsdException w:name="Light List Accent 5" w:semiHidden="0" w:uiPriority="61" w:unhideWhenUsed="0"/>
-    <w:lsdException w:name="Light Grid Accent 5" w:semiHidden="0" w:uiPriority="62" w:unhideWhenUsed="0"/>
-    <w:lsdException w:name="Medium Shading 1 Accent 5" w:semiHidden="0" w:uiPriority="63" w:unhideWhenUsed="0"/>
-    <w:lsdException w:name="Medium Shading 2 Accent 5" w:semiHidden="0" w:uiPriority="64" w:unhideWhenUsed="0"/>
-    <w:lsdException w:name="Medium List 1 Accent 5" w:semiHidden="0" w:uiPriority="65" w:unhideWhenUsed="0"/>
-    <w:lsdException w:name="Medium List 2 Accent 5" w:semiHidden="0" w:uiPriority="66" w:unhideWhenUsed="0"/>
-    <w:lsdException w:name="Medium Grid 1 Accent 5" w:semiHidden="0" w:uiPriority="67" w:unhideWhenUsed="0"/>
-    <w:lsdException w:name="Medium Grid 2 Accent 5" w:semiHidden="0" w:uiPriority="68" w:unhideWhenUsed="0"/>
-    <w:lsdException w:name="Medium Grid 3 Accent 5" w:semiHidden="0" w:uiPriority="69" w:unhideWhenUsed="0"/>
-    <w:lsdException w:name="Dark List Accent 5" w:semiHidden="0" w:uiPriority="70" w:unhideWhenUsed="0"/>
-    <w:lsdException w:name="Colorful Shading Accent 5" w:semiHidden="0" w:uiPriority="71" w:unhideWhenUsed="0"/>
-    <w:lsdException w:name="Colorful List Accent 5" w:semiHidden="0" w:uiPriority="72" w:unhideWhenUsed="0"/>
-    <w:lsdException w:name="Colorful Grid Accent 5" w:semiHidden="0" w:uiPriority="73" w:unhideWhenUsed="0"/>
-    <w:lsdException w:name="Light Shading Accent 6" w:semiHidden="0" w:uiPriority="60" w:unhideWhenUsed="0"/>
-    <w:lsdException w:name="Light List Accent 6" w:semiHidden="0" w:uiPriority="61" w:unhideWhenUsed="0"/>
-    <w:lsdException w:name="Light Grid Accent 6" w:semiHidden="0" w:uiPriority="62" w:unhideWhenUsed="0"/>
-    <w:lsdException w:name="Medium Shading 1 Accent 6" w:semiHidden="0" w:uiPriority="63" w:unhideWhenUsed="0"/>
-    <w:lsdException w:name="Medium Shading 2 Accent 6" w:semiHidden="0" w:uiPriority="64" w:unhideWhenUsed="0"/>
-    <w:lsdException w:name="Medium List 1 Accent 6" w:semiHidden="0" w:uiPriority="65" w:unhideWhenUsed="0"/>
-    <w:lsdException w:name="Medium List 2 Accent 6" w:semiHidden="0" w:uiPriority="66" w:unhideWhenUsed="0"/>
-    <w:lsdException w:name="Medium Grid 1 Accent 6" w:semiHidden="0" w:uiPriority="67" w:unhideWhenUsed="0"/>
-    <w:lsdException w:name="Medium Grid 2 Accent 6" w:semiHidden="0" w:uiPriority="68" w:unhideWhenUsed="0"/>
-    <w:lsdException w:name="Medium Grid 3 Accent 6" w:semiHidden="0" w:uiPriority="69" w:unhideWhenUsed="0"/>
-    <w:lsdException w:name="Dark List Accent 6" w:semiHidden="0" w:uiPriority="70" w:unhideWhenUsed="0"/>
-    <w:lsdException w:name="Colorful Shading Accent 6" w:semiHidden="0" w:uiPriority="71" w:unhideWhenUsed="0"/>
-    <w:lsdException w:name="Colorful List Accent 6" w:semiHidden="0" w:uiPriority="72" w:unhideWhenUsed="0"/>
-    <w:lsdException w:name="Colorful Grid Accent 6" w:semiHidden="0" w:uiPriority="73" w:unhideWhenUsed="0"/>
-    <w:lsdException w:name="Subtle Emphasis" w:semiHidden="0" w:uiPriority="19" w:unhideWhenUsed="0" w:qFormat="1"/>
-    <w:lsdException w:name="Intense Emphasis" w:semiHidden="0" w:uiPriority="21" w:unhideWhenUsed="0" w:qFormat="1"/>
-    <w:lsdException w:name="Subtle Reference" w:semiHidden="0" w:uiPriority="31" w:unhideWhenUsed="0" w:qFormat="1"/>
-    <w:lsdException w:name="Intense Reference" w:semiHidden="0" w:uiPriority="32" w:unhideWhenUsed="0" w:qFormat="1"/>
-    <w:lsdException w:name="Book Title" w:semiHidden="0" w:uiPriority="33" w:unhideWhenUsed="0" w:qFormat="1"/>
-    <w:lsdException w:name="Bibliography" w:uiPriority="37"/>
-    <w:lsdException w:name="TOC Heading" w:uiPriority="39" w:qFormat="1"/>
+  <w:latentStyles w:defLockedState="0" w:defUIPriority="99" w:defSemiHidden="0" w:defUnhideWhenUsed="0" w:defQFormat="0" w:count="376">
+    <w:lsdException w:name="Normal" w:uiPriority="0" w:qFormat="1"/>
+    <w:lsdException w:name="heading 1" w:uiPriority="9" w:qFormat="1"/>
+    <w:lsdException w:name="heading 2" w:semiHidden="1" w:uiPriority="9" w:unhideWhenUsed="1" w:qFormat="1"/>
+    <w:lsdException w:name="heading 3" w:semiHidden="1" w:uiPriority="9" w:unhideWhenUsed="1" w:qFormat="1"/>
+    <w:lsdException w:name="heading 4" w:semiHidden="1" w:uiPriority="9" w:unhideWhenUsed="1" w:qFormat="1"/>
+    <w:lsdException w:name="heading 5" w:semiHidden="1" w:uiPriority="9" w:unhideWhenUsed="1" w:qFormat="1"/>
+    <w:lsdException w:name="heading 6" w:semiHidden="1" w:uiPriority="9" w:unhideWhenUsed="1" w:qFormat="1"/>
+    <w:lsdException w:name="heading 7" w:semiHidden="1" w:uiPriority="9" w:unhideWhenUsed="1" w:qFormat="1"/>
+    <w:lsdException w:name="heading 8" w:semiHidden="1" w:uiPriority="9" w:unhideWhenUsed="1" w:qFormat="1"/>
+    <w:lsdException w:name="heading 9" w:semiHidden="1" w:uiPriority="9" w:unhideWhenUsed="1" w:qFormat="1"/>
+    <w:lsdException w:name="index 1" w:semiHidden="1" w:unhideWhenUsed="1"/>
+    <w:lsdException w:name="index 2" w:semiHidden="1" w:unhideWhenUsed="1"/>
+    <w:lsdException w:name="index 3" w:semiHidden="1" w:unhideWhenUsed="1"/>
+    <w:lsdException w:name="index 4" w:semiHidden="1" w:unhideWhenUsed="1"/>
+    <w:lsdException w:name="index 5" w:semiHidden="1" w:unhideWhenUsed="1"/>
+    <w:lsdException w:name="index 6" w:semiHidden="1" w:unhideWhenUsed="1"/>
+    <w:lsdException w:name="index 7" w:semiHidden="1" w:unhideWhenUsed="1"/>
+    <w:lsdException w:name="index 8" w:semiHidden="1" w:unhideWhenUsed="1"/>
+    <w:lsdException w:name="index 9" w:semiHidden="1" w:unhideWhenUsed="1"/>
+    <w:lsdException w:name="toc 1" w:semiHidden="1" w:uiPriority="39" w:unhideWhenUsed="1"/>
+    <w:lsdException w:name="toc 2" w:semiHidden="1" w:uiPriority="39" w:unhideWhenUsed="1"/>
+    <w:lsdException w:name="toc 3" w:semiHidden="1" w:uiPriority="39" w:unhideWhenUsed="1"/>
+    <w:lsdException w:name="toc 4" w:semiHidden="1" w:uiPriority="39" w:unhideWhenUsed="1"/>
+    <w:lsdException w:name="toc 5" w:semiHidden="1" w:uiPriority="39" w:unhideWhenUsed="1"/>
+    <w:lsdException w:name="toc 6" w:semiHidden="1" w:uiPriority="39" w:unhideWhenUsed="1"/>
+    <w:lsdException w:name="toc 7" w:semiHidden="1" w:uiPriority="39" w:unhideWhenUsed="1"/>
+    <w:lsdException w:name="toc 8" w:semiHidden="1" w:uiPriority="39" w:unhideWhenUsed="1"/>
+    <w:lsdException w:name="toc 9" w:semiHidden="1" w:uiPriority="39" w:unhideWhenUsed="1"/>
+    <w:lsdException w:name="Normal Indent" w:semiHidden="1" w:unhideWhenUsed="1"/>
+    <w:lsdException w:name="footnote text" w:semiHidden="1" w:unhideWhenUsed="1"/>
+    <w:lsdException w:name="annotation text" w:semiHidden="1" w:unhideWhenUsed="1"/>
+    <w:lsdException w:name="header" w:semiHidden="1" w:unhideWhenUsed="1"/>
+    <w:lsdException w:name="footer" w:semiHidden="1" w:unhideWhenUsed="1"/>
+    <w:lsdException w:name="index heading" w:semiHidden="1" w:unhideWhenUsed="1"/>
+    <w:lsdException w:name="caption" w:semiHidden="1" w:uiPriority="35" w:unhideWhenUsed="1" w:qFormat="1"/>
+    <w:lsdException w:name="table of figures" w:semiHidden="1" w:unhideWhenUsed="1"/>
+    <w:lsdException w:name="envelope address" w:semiHidden="1" w:unhideWhenUsed="1"/>
+    <w:lsdException w:name="envelope return" w:semiHidden="1" w:unhideWhenUsed="1"/>
+    <w:lsdException w:name="footnote reference" w:semiHidden="1" w:unhideWhenUsed="1"/>
+    <w:lsdException w:name="annotation reference" w:semiHidden="1" w:unhideWhenUsed="1"/>
+    <w:lsdException w:name="line number" w:semiHidden="1" w:unhideWhenUsed="1"/>
+    <w:lsdException w:name="page number" w:semiHidden="1" w:unhideWhenUsed="1"/>
+    <w:lsdException w:name="endnote reference" w:semiHidden="1" w:unhideWhenUsed="1"/>
+    <w:lsdException w:name="endnote text" w:semiHidden="1" w:unhideWhenUsed="1"/>
+    <w:lsdException w:name="table of authorities" w:semiHidden="1" w:unhideWhenUsed="1"/>
+    <w:lsdException w:name="macro" w:semiHidden="1" w:unhideWhenUsed="1"/>
+    <w:lsdException w:name="toa heading" w:semiHidden="1" w:unhideWhenUsed="1"/>
+    <w:lsdException w:name="List" w:semiHidden="1" w:unhideWhenUsed="1"/>
+    <w:lsdException w:name="List Bullet" w:semiHidden="1" w:unhideWhenUsed="1"/>
+    <w:lsdException w:name="List Number" w:semiHidden="1" w:unhideWhenUsed="1"/>
+    <w:lsdException w:name="List 2" w:semiHidden="1" w:unhideWhenUsed="1"/>
+    <w:lsdException w:name="List 3" w:semiHidden="1" w:unhideWhenUsed="1"/>
+    <w:lsdException w:name="List 4" w:semiHidden="1" w:unhideWhenUsed="1"/>
+    <w:lsdException w:name="List 5" w:semiHidden="1" w:unhideWhenUsed="1"/>
+    <w:lsdException w:name="List Bullet 2" w:semiHidden="1" w:unhideWhenUsed="1"/>
+    <w:lsdException w:name="List Bullet 3" w:semiHidden="1" w:unhideWhenUsed="1"/>
+    <w:lsdException w:name="List Bullet 4" w:semiHidden="1" w:unhideWhenUsed="1"/>
+    <w:lsdException w:name="List Bullet 5" w:semiHidden="1" w:unhideWhenUsed="1"/>
+    <w:lsdException w:name="List Number 2" w:semiHidden="1" w:unhideWhenUsed="1"/>
+    <w:lsdException w:name="List Number 3" w:semiHidden="1" w:unhideWhenUsed="1"/>
+    <w:lsdException w:name="List Number 4" w:semiHidden="1" w:unhideWhenUsed="1"/>
+    <w:lsdException w:name="List Number 5" w:semiHidden="1" w:unhideWhenUsed="1"/>
+    <w:lsdException w:name="Title" w:uiPriority="10" w:qFormat="1"/>
+    <w:lsdException w:name="Closing" w:semiHidden="1" w:unhideWhenUsed="1"/>
+    <w:lsdException w:name="Signature" w:semiHidden="1" w:unhideWhenUsed="1"/>
+    <w:lsdException w:name="Default Paragraph Font" w:semiHidden="1" w:uiPriority="1" w:unhideWhenUsed="1"/>
+    <w:lsdException w:name="Body Text" w:semiHidden="1" w:uiPriority="0" w:unhideWhenUsed="1"/>
+    <w:lsdException w:name="Body Text Indent" w:semiHidden="1" w:unhideWhenUsed="1"/>
+    <w:lsdException w:name="List Continue" w:semiHidden="1" w:unhideWhenUsed="1"/>
+    <w:lsdException w:name="List Continue 2" w:semiHidden="1" w:unhideWhenUsed="1"/>
+    <w:lsdException w:name="List Continue 3" w:semiHidden="1" w:unhideWhenUsed="1"/>
+    <w:lsdException w:name="List Continue 4" w:semiHidden="1" w:unhideWhenUsed="1"/>
+    <w:lsdException w:name="List Continue 5" w:semiHidden="1" w:unhideWhenUsed="1"/>
+    <w:lsdException w:name="Message Header" w:semiHidden="1" w:unhideWhenUsed="1"/>
+    <w:lsdException w:name="Subtitle" w:uiPriority="11" w:qFormat="1"/>
+    <w:lsdException w:name="Salutation" w:semiHidden="1" w:unhideWhenUsed="1"/>
+    <w:lsdException w:name="Date" w:semiHidden="1" w:unhideWhenUsed="1"/>
+    <w:lsdException w:name="Body Text First Indent" w:semiHidden="1" w:unhideWhenUsed="1"/>
+    <w:lsdException w:name="Body Text First Indent 2" w:semiHidden="1" w:unhideWhenUsed="1"/>
+    <w:lsdException w:name="Note Heading" w:semiHidden="1" w:unhideWhenUsed="1"/>
+    <w:lsdException w:name="Body Text 2" w:semiHidden="1" w:unhideWhenUsed="1"/>
+    <w:lsdException w:name="Body Text 3" w:semiHidden="1" w:unhideWhenUsed="1"/>
+    <w:lsdException w:name="Body Text Indent 2" w:semiHidden="1" w:unhideWhenUsed="1"/>
+    <w:lsdException w:name="Body Text Indent 3" w:semiHidden="1" w:unhideWhenUsed="1"/>
+    <w:lsdException w:name="Block Text" w:semiHidden="1" w:unhideWhenUsed="1"/>
+    <w:lsdException w:name="Hyperlink" w:semiHidden="1" w:unhideWhenUsed="1"/>
+    <w:lsdException w:name="FollowedHyperlink" w:semiHidden="1" w:unhideWhenUsed="1"/>
+    <w:lsdException w:name="Strong" w:uiPriority="22" w:qFormat="1"/>
+    <w:lsdException w:name="Emphasis" w:uiPriority="20" w:qFormat="1"/>
+    <w:lsdException w:name="Document Map" w:semiHidden="1" w:unhideWhenUsed="1"/>
+    <w:lsdException w:name="Plain Text" w:semiHidden="1" w:unhideWhenUsed="1"/>
+    <w:lsdException w:name="E-mail Signature" w:semiHidden="1" w:unhideWhenUsed="1"/>
+    <w:lsdException w:name="HTML Top of Form" w:semiHidden="1" w:unhideWhenUsed="1"/>
+    <w:lsdException w:name="HTML Bottom of Form" w:semiHidden="1" w:unhideWhenUsed="1"/>
+    <w:lsdException w:name="Normal (Web)" w:semiHidden="1" w:unhideWhenUsed="1"/>
+    <w:lsdException w:name="HTML Acronym" w:semiHidden="1" w:unhideWhenUsed="1"/>
+    <w:lsdException w:name="HTML Address" w:semiHidden="1" w:unhideWhenUsed="1"/>
+    <w:lsdException w:name="HTML Cite" w:semiHidden="1" w:unhideWhenUsed="1"/>
+    <w:lsdException w:name="HTML Code" w:semiHidden="1" w:unhideWhenUsed="1"/>
+    <w:lsdException w:name="HTML Definition" w:semiHidden="1" w:unhideWhenUsed="1"/>
+    <w:lsdException w:name="HTML Keyboard" w:semiHidden="1" w:unhideWhenUsed="1"/>
+    <w:lsdException w:name="HTML Preformatted" w:semiHidden="1" w:unhideWhenUsed="1"/>
+    <w:lsdException w:name="HTML Sample" w:semiHidden="1" w:unhideWhenUsed="1"/>
+    <w:lsdException w:name="HTML Typewriter" w:semiHidden="1" w:unhideWhenUsed="1"/>
+    <w:lsdException w:name="HTML Variable" w:semiHidden="1" w:unhideWhenUsed="1"/>
+    <w:lsdException w:name="Normal Table" w:semiHidden="1" w:unhideWhenUsed="1"/>
+    <w:lsdException w:name="annotation subject" w:semiHidden="1" w:unhideWhenUsed="1"/>
+    <w:lsdException w:name="No List" w:semiHidden="1" w:unhideWhenUsed="1"/>
+    <w:lsdException w:name="Outline List 1" w:semiHidden="1" w:unhideWhenUsed="1"/>
+    <w:lsdException w:name="Outline List 2" w:semiHidden="1" w:unhideWhenUsed="1"/>
+    <w:lsdException w:name="Outline List 3" w:semiHidden="1" w:unhideWhenUsed="1"/>
+    <w:lsdException w:name="Table Simple 1" w:semiHidden="1" w:unhideWhenUsed="1"/>
+    <w:lsdException w:name="Table Simple 2" w:semiHidden="1" w:unhideWhenUsed="1"/>
+    <w:lsdException w:name="Table Simple 3" w:semiHidden="1" w:unhideWhenUsed="1"/>
+    <w:lsdException w:name="Table Classic 1" w:semiHidden="1" w:unhideWhenUsed="1"/>
+    <w:lsdException w:name="Table Classic 2" w:semiHidden="1" w:unhideWhenUsed="1"/>
+    <w:lsdException w:name="Table Classic 3" w:semiHidden="1" w:unhideWhenUsed="1"/>
+    <w:lsdException w:name="Table Classic 4" w:semiHidden="1" w:unhideWhenUsed="1"/>
+    <w:lsdException w:name="Table Colorful 1" w:semiHidden="1" w:unhideWhenUsed="1"/>
+    <w:lsdException w:name="Table Colorful 2" w:semiHidden="1" w:unhideWhenUsed="1"/>
+    <w:lsdException w:name="Table Colorful 3" w:semiHidden="1" w:unhideWhenUsed="1"/>
+    <w:lsdException w:name="Table Columns 1" w:semiHidden="1" w:unhideWhenUsed="1"/>
+    <w:lsdException w:name="Table Columns 2" w:semiHidden="1" w:unhideWhenUsed="1"/>
+    <w:lsdException w:name="Table Columns 3" w:semiHidden="1" w:unhideWhenUsed="1"/>
+    <w:lsdException w:name="Table Columns 4" w:semiHidden="1" w:unhideWhenUsed="1"/>
+    <w:lsdException w:name="Table Columns 5" w:semiHidden="1" w:unhideWhenUsed="1"/>
+    <w:lsdException w:name="Table Grid 1" w:semiHidden="1" w:unhideWhenUsed="1"/>
+    <w:lsdException w:name="Table Grid 2" w:semiHidden="1" w:unhideWhenUsed="1"/>
+    <w:lsdException w:name="Table Grid 3" w:semiHidden="1" w:unhideWhenUsed="1"/>
+    <w:lsdException w:name="Table Grid 4" w:semiHidden="1" w:unhideWhenUsed="1"/>
+    <w:lsdException w:name="Table Grid 5" w:semiHidden="1" w:unhideWhenUsed="1"/>
+    <w:lsdException w:name="Table Grid 6" w:semiHidden="1" w:unhideWhenUsed="1"/>
+    <w:lsdException w:name="Table Grid 7" w:semiHidden="1" w:unhideWhenUsed="1"/>
+    <w:lsdException w:name="Table Grid 8" w:semiHidden="1" w:unhideWhenUsed="1"/>
+    <w:lsdException w:name="Table List 1" w:semiHidden="1" w:unhideWhenUsed="1"/>
+    <w:lsdException w:name="Table List 2" w:semiHidden="1" w:unhideWhenUsed="1"/>
+    <w:lsdException w:name="Table List 3" w:semiHidden="1" w:unhideWhenUsed="1"/>
+    <w:lsdException w:name="Table List 4" w:semiHidden="1" w:unhideWhenUsed="1"/>
+    <w:lsdException w:name="Table List 5" w:semiHidden="1" w:unhideWhenUsed="1"/>
+    <w:lsdException w:name="Table List 6" w:semiHidden="1" w:unhideWhenUsed="1"/>
+    <w:lsdException w:name="Table List 7" w:semiHidden="1" w:unhideWhenUsed="1"/>
+    <w:lsdException w:name="Table List 8" w:semiHidden="1" w:unhideWhenUsed="1"/>
+    <w:lsdException w:name="Table 3D effects 1" w:semiHidden="1" w:unhideWhenUsed="1"/>
+    <w:lsdException w:name="Table 3D effects 2" w:semiHidden="1" w:unhideWhenUsed="1"/>
+    <w:lsdException w:name="Table 3D effects 3" w:semiHidden="1" w:unhideWhenUsed="1"/>
+    <w:lsdException w:name="Table Contemporary" w:semiHidden="1" w:unhideWhenUsed="1"/>
+    <w:lsdException w:name="Table Elegant" w:semiHidden="1" w:unhideWhenUsed="1"/>
+    <w:lsdException w:name="Table Professional" w:semiHidden="1" w:unhideWhenUsed="1"/>
+    <w:lsdException w:name="Table Subtle 1" w:semiHidden="1" w:unhideWhenUsed="1"/>
+    <w:lsdException w:name="Table Subtle 2" w:semiHidden="1" w:unhideWhenUsed="1"/>
+    <w:lsdException w:name="Table Web 1" w:semiHidden="1" w:unhideWhenUsed="1"/>
+    <w:lsdException w:name="Table Web 2" w:semiHidden="1" w:unhideWhenUsed="1"/>
+    <w:lsdException w:name="Table Web 3" w:semiHidden="1" w:unhideWhenUsed="1"/>
+    <w:lsdException w:name="Balloon Text" w:semiHidden="1" w:unhideWhenUsed="1"/>
+    <w:lsdException w:name="Table Grid" w:uiPriority="39"/>
+    <w:lsdException w:name="Table Theme" w:semiHidden="1" w:unhideWhenUsed="1"/>
+    <w:lsdException w:name="Placeholder Text" w:semiHidden="1"/>
+    <w:lsdException w:name="No Spacing" w:uiPriority="1" w:qFormat="1"/>
+    <w:lsdException w:name="Light Shading" w:uiPriority="60"/>
+    <w:lsdException w:name="Light List" w:uiPriority="61"/>
+    <w:lsdException w:name="Light Grid" w:uiPriority="62"/>
+    <w:lsdException w:name="Medium Shading 1" w:uiPriority="63"/>
+    <w:lsdException w:name="Medium Shading 2" w:uiPriority="64"/>
+    <w:lsdException w:name="Medium List 1" w:uiPriority="65"/>
+    <w:lsdException w:name="Medium List 2" w:uiPriority="66"/>
+    <w:lsdException w:name="Medium Grid 1" w:uiPriority="67"/>
+    <w:lsdException w:name="Medium Grid 2" w:uiPriority="68"/>
+    <w:lsdException w:name="Medium Grid 3" w:uiPriority="69"/>
+    <w:lsdException w:name="Dark List" w:uiPriority="70"/>
+    <w:lsdException w:name="Colorful Shading" w:uiPriority="71"/>
+    <w:lsdException w:name="Colorful List" w:uiPriority="72"/>
+    <w:lsdException w:name="Colorful Grid" w:uiPriority="73"/>
+    <w:lsdException w:name="Light Shading Accent 1" w:uiPriority="60"/>
+    <w:lsdException w:name="Light List Accent 1" w:uiPriority="61"/>
+    <w:lsdException w:name="Light Grid Accent 1" w:uiPriority="62"/>
+    <w:lsdException w:name="Medium Shading 1 Accent 1" w:uiPriority="63"/>
+    <w:lsdException w:name="Medium Shading 2 Accent 1" w:uiPriority="64"/>
+    <w:lsdException w:name="Medium List 1 Accent 1" w:uiPriority="65"/>
+    <w:lsdException w:name="Revision" w:semiHidden="1"/>
+    <w:lsdException w:name="List Paragraph" w:uiPriority="34" w:qFormat="1"/>
+    <w:lsdException w:name="Quote" w:uiPriority="29" w:qFormat="1"/>
+    <w:lsdException w:name="Intense Quote" w:uiPriority="30" w:qFormat="1"/>
+    <w:lsdException w:name="Medium List 2 Accent 1" w:uiPriority="66"/>
+    <w:lsdException w:name="Medium Grid 1 Accent 1" w:uiPriority="67"/>
+    <w:lsdException w:name="Medium Grid 2 Accent 1" w:uiPriority="68"/>
+    <w:lsdException w:name="Medium Grid 3 Accent 1" w:uiPriority="69"/>
+    <w:lsdException w:name="Dark List Accent 1" w:uiPriority="70"/>
+    <w:lsdException w:name="Colorful Shading Accent 1" w:uiPriority="71"/>
+    <w:lsdException w:name="Colorful List Accent 1" w:uiPriority="72"/>
+    <w:lsdException w:name="Colorful Grid Accent 1" w:uiPriority="73"/>
+    <w:lsdException w:name="Light Shading Accent 2" w:uiPriority="60"/>
+    <w:lsdException w:name="Light List Accent 2" w:uiPriority="61"/>
+    <w:lsdException w:name="Light Grid Accent 2" w:uiPriority="62"/>
+    <w:lsdException w:name="Medium Shading 1 Accent 2" w:uiPriority="63"/>
+    <w:lsdException w:name="Medium Shading 2 Accent 2" w:uiPriority="64"/>
+    <w:lsdException w:name="Medium List 1 Accent 2" w:uiPriority="65"/>
+    <w:lsdException w:name="Medium List 2 Accent 2" w:uiPriority="66"/>
+    <w:lsdException w:name="Medium Grid 1 Accent 2" w:uiPriority="67"/>
+    <w:lsdException w:name="Medium Grid 2 Accent 2" w:uiPriority="68"/>
+    <w:lsdException w:name="Medium Grid 3 Accent 2" w:uiPriority="69"/>
+    <w:lsdException w:name="Dark List Accent 2" w:uiPriority="70"/>
+    <w:lsdException w:name="Colorful Shading Accent 2" w:uiPriority="71"/>
+    <w:lsdException w:name="Colorful List Accent 2" w:uiPriority="72"/>
+    <w:lsdException w:name="Colorful Grid Accent 2" w:uiPriority="73"/>
+    <w:lsdException w:name="Light Shading Accent 3" w:uiPriority="60"/>
+    <w:lsdException w:name="Light List Accent 3" w:uiPriority="61"/>
+    <w:lsdException w:name="Light Grid Accent 3" w:uiPriority="62"/>
+    <w:lsdException w:name="Medium Shading 1 Accent 3" w:uiPriority="63"/>
+    <w:lsdException w:name="Medium Shading 2 Accent 3" w:uiPriority="64"/>
+    <w:lsdException w:name="Medium List 1 Accent 3" w:uiPriority="65"/>
+    <w:lsdException w:name="Medium List 2 Accent 3" w:uiPriority="66"/>
+    <w:lsdException w:name="Medium Grid 1 Accent 3" w:uiPriority="67"/>
+    <w:lsdException w:name="Medium Grid 2 Accent 3" w:uiPriority="68"/>
+    <w:lsdException w:name="Medium Grid 3 Accent 3" w:uiPriority="69"/>
+    <w:lsdException w:name="Dark List Accent 3" w:uiPriority="70"/>
+    <w:lsdException w:name="Colorful Shading Accent 3" w:uiPriority="71"/>
+    <w:lsdException w:name="Colorful List Accent 3" w:uiPriority="72"/>
+    <w:lsdException w:name="Colorful Grid Accent 3" w:uiPriority="73"/>
+    <w:lsdException w:name="Light Shading Accent 4" w:uiPriority="60"/>
+    <w:lsdException w:name="Light List Accent 4" w:uiPriority="61"/>
+    <w:lsdException w:name="Light Grid Accent 4" w:uiPriority="62"/>
+    <w:lsdException w:name="Medium Shading 1 Accent 4" w:uiPriority="63"/>
+    <w:lsdException w:name="Medium Shading 2 Accent 4" w:uiPriority="64"/>
+    <w:lsdException w:name="Medium List 1 Accent 4" w:uiPriority="65"/>
+    <w:lsdException w:name="Medium List 2 Accent 4" w:uiPriority="66"/>
+    <w:lsdException w:name="Medium Grid 1 Accent 4" w:uiPriority="67"/>
+    <w:lsdException w:name="Medium Grid 2 Accent 4" w:uiPriority="68"/>
+    <w:lsdException w:name="Medium Grid 3 Accent 4" w:uiPriority="69"/>
+    <w:lsdException w:name="Dark List Accent 4" w:uiPriority="70"/>
+    <w:lsdException w:name="Colorful Shading Accent 4" w:uiPriority="71"/>
+    <w:lsdException w:name="Colorful List Accent 4" w:uiPriority="72"/>
+    <w:lsdException w:name="Colorful Grid Accent 4" w:uiPriority="73"/>
+    <w:lsdException w:name="Light Shading Accent 5" w:uiPriority="60"/>
+    <w:lsdException w:name="Light List Accent 5" w:uiPriority="61"/>
+    <w:lsdException w:name="Light Grid Accent 5" w:uiPriority="62"/>
+    <w:lsdException w:name="Medium Shading 1 Accent 5" w:uiPriority="63"/>
+    <w:lsdException w:name="Medium Shading 2 Accent 5" w:uiPriority="64"/>
+    <w:lsdException w:name="Medium List 1 Accent 5" w:uiPriority="65"/>
+    <w:lsdException w:name="Medium List 2 Accent 5" w:uiPriority="66"/>
+    <w:lsdException w:name="Medium Grid 1 Accent 5" w:uiPriority="67"/>
+    <w:lsdException w:name="Medium Grid 2 Accent 5" w:uiPriority="68"/>
+    <w:lsdException w:name="Medium Grid 3 Accent 5" w:uiPriority="69"/>
+    <w:lsdException w:name="Dark List Accent 5" w:uiPriority="70"/>
+    <w:lsdException w:name="Colorful Shading Accent 5" w:uiPriority="71"/>
+    <w:lsdException w:name="Colorful List Accent 5" w:uiPriority="72"/>
+    <w:lsdException w:name="Colorful Grid Accent 5" w:uiPriority="73"/>
+    <w:lsdException w:name="Light Shading Accent 6" w:uiPriority="60"/>
+    <w:lsdException w:name="Light List Accent 6" w:uiPriority="61"/>
+    <w:lsdException w:name="Light Grid Accent 6" w:uiPriority="62"/>
+    <w:lsdException w:name="Medium Shading 1 Accent 6" w:uiPriority="63"/>
+    <w:lsdException w:name="Medium Shading 2 Accent 6" w:uiPriority="64"/>
+    <w:lsdException w:name="Medium List 1 Accent 6" w:uiPriority="65"/>
+    <w:lsdException w:name="Medium List 2 Accent 6" w:uiPriority="66"/>
+    <w:lsdException w:name="Medium Grid 1 Accent 6" w:uiPriority="67"/>
+    <w:lsdException w:name="Medium Grid 2 Accent 6" w:uiPriority="68"/>
+    <w:lsdException w:name="Medium Grid 3 Accent 6" w:uiPriority="69"/>
+    <w:lsdException w:name="Dark List Accent 6" w:uiPriority="70"/>
+    <w:lsdException w:name="Colorful Shading Accent 6" w:uiPriority="71"/>
+    <w:lsdException w:name="Colorful List Accent 6" w:uiPriority="72"/>
+    <w:lsdException w:name="Colorful Grid Accent 6" w:uiPriority="73"/>
+    <w:lsdException w:name="Subtle Emphasis" w:uiPriority="19" w:qFormat="1"/>
+    <w:lsdException w:name="Intense Emphasis" w:uiPriority="21" w:qFormat="1"/>
+    <w:lsdException w:name="Subtle Reference" w:uiPriority="31" w:qFormat="1"/>
+    <w:lsdException w:name="Intense Reference" w:uiPriority="32" w:qFormat="1"/>
+    <w:lsdException w:name="Book Title" w:uiPriority="33" w:qFormat="1"/>
+    <w:lsdException w:name="Bibliography" w:semiHidden="1" w:uiPriority="37" w:unhideWhenUsed="1"/>
+    <w:lsdException w:name="TOC Heading" w:semiHidden="1" w:uiPriority="39" w:unhideWhenUsed="1" w:qFormat="1"/>
+    <w:lsdException w:name="Plain Table 1" w:uiPriority="41"/>
+    <w:lsdException w:name="Plain Table 2" w:uiPriority="42"/>
+    <w:lsdException w:name="Plain Table 3" w:uiPriority="43"/>
+    <w:lsdException w:name="Plain Table 4" w:uiPriority="44"/>
+    <w:lsdException w:name="Plain Table 5" w:uiPriority="45"/>
+    <w:lsdException w:name="Grid Table Light" w:uiPriority="40"/>
+    <w:lsdException w:name="Grid Table 1 Light" w:uiPriority="46"/>
+    <w:lsdException w:name="Grid Table 2" w:uiPriority="47"/>
+    <w:lsdException w:name="Grid Table 3" w:uiPriority="48"/>
+    <w:lsdException w:name="Grid Table 4" w:uiPriority="49"/>
+    <w:lsdException w:name="Grid Table 5 Dark" w:uiPriority="50"/>
+    <w:lsdException w:name="Grid Table 6 Colorful" w:uiPriority="51"/>
+    <w:lsdException w:name="Grid Table 7 Colorful" w:uiPriority="52"/>
+    <w:lsdException w:name="Grid Table 1 Light Accent 1" w:uiPriority="46"/>
+    <w:lsdException w:name="Grid Table 2 Accent 1" w:uiPriority="47"/>
+    <w:lsdException w:name="Grid Table 3 Accent 1" w:uiPriority="48"/>
+    <w:lsdException w:name="Grid Table 4 Accent 1" w:uiPriority="49"/>
+    <w:lsdException w:name="Grid Table 5 Dark Accent 1" w:uiPriority="50"/>
+    <w:lsdException w:name="Grid Table 6 Colorful Accent 1" w:uiPriority="51"/>
+    <w:lsdException w:name="Grid Table 7 Colorful Accent 1" w:uiPriority="52"/>
+    <w:lsdException w:name="Grid Table 1 Light Accent 2" w:uiPriority="46"/>
+    <w:lsdException w:name="Grid Table 2 Accent 2" w:uiPriority="47"/>
+    <w:lsdException w:name="Grid Table 3 Accent 2" w:uiPriority="48"/>
+    <w:lsdException w:name="Grid Table 4 Accent 2" w:uiPriority="49"/>
+    <w:lsdException w:name="Grid Table 5 Dark Accent 2" w:uiPriority="50"/>
+    <w:lsdException w:name="Grid Table 6 Colorful Accent 2" w:uiPriority="51"/>
+    <w:lsdException w:name="Grid Table 7 Colorful Accent 2" w:uiPriority="52"/>
+    <w:lsdException w:name="Grid Table 1 Light Accent 3" w:uiPriority="46"/>
+    <w:lsdException w:name="Grid Table 2 Accent 3" w:uiPriority="47"/>
+    <w:lsdException w:name="Grid Table 3 Accent 3" w:uiPriority="48"/>
+    <w:lsdException w:name="Grid Table 4 Accent 3" w:uiPriority="49"/>
+    <w:lsdException w:name="Grid Table 5 Dark Accent 3" w:uiPriority="50"/>
+    <w:lsdException w:name="Grid Table 6 Colorful Accent 3" w:uiPriority="51"/>
+    <w:lsdException w:name="Grid Table 7 Colorful Accent 3" w:uiPriority="52"/>
+    <w:lsdException w:name="Grid Table 1 Light Accent 4" w:uiPriority="46"/>
+    <w:lsdException w:name="Grid Table 2 Accent 4" w:uiPriority="47"/>
+    <w:lsdException w:name="Grid Table 3 Accent 4" w:uiPriority="48"/>
+    <w:lsdException w:name="Grid Table 4 Accent 4" w:uiPriority="49"/>
+    <w:lsdException w:name="Grid Table 5 Dark Accent 4" w:uiPriority="50"/>
+    <w:lsdException w:name="Grid Table 6 Colorful Accent 4" w:uiPriority="51"/>
+    <w:lsdException w:name="Grid Table 7 Colorful Accent 4" w:uiPriority="52"/>
+    <w:lsdException w:name="Grid Table 1 Light Accent 5" w:uiPriority="46"/>
+    <w:lsdException w:name="Grid Table 2 Accent 5" w:uiPriority="47"/>
+    <w:lsdException w:name="Grid Table 3 Accent 5" w:uiPriority="48"/>
+    <w:lsdException w:name="Grid Table 4 Accent 5" w:uiPriority="49"/>
+    <w:lsdException w:name="Grid Table 5 Dark Accent 5" w:uiPriority="50"/>
+    <w:lsdException w:name="Grid Table 6 Colorful Accent 5" w:uiPriority="51"/>
+    <w:lsdException w:name="Grid Table 7 Colorful Accent 5" w:uiPriority="52"/>
+    <w:lsdException w:name="Grid Table 1 Light Accent 6" w:uiPriority="46"/>
+    <w:lsdException w:name="Grid Table 2 Accent 6" w:uiPriority="47"/>
+    <w:lsdException w:name="Grid Table 3 Accent 6" w:uiPriority="48"/>
+    <w:lsdException w:name="Grid Table 4 Accent 6" w:uiPriority="49"/>
+    <w:lsdException w:name="Grid Table 5 Dark Accent 6" w:uiPriority="50"/>
+    <w:lsdException w:name="Grid Table 6 Colorful Accent 6" w:uiPriority="51"/>
+    <w:lsdException w:name="Grid Table 7 Colorful Accent 6" w:uiPriority="52"/>
+    <w:lsdException w:name="List Table 1 Light" w:uiPriority="46"/>
+    <w:lsdException w:name="List Table 2" w:uiPriority="47"/>
+    <w:lsdException w:name="List Table 3" w:uiPriority="48"/>
+    <w:lsdException w:name="List Table 4" w:uiPriority="49"/>
+    <w:lsdException w:name="List Table 5 Dark" w:uiPriority="50"/>
+    <w:lsdException w:name="List Table 6 Colorful" w:uiPriority="51"/>
+    <w:lsdException w:name="List Table 7 Colorful" w:uiPriority="52"/>
+    <w:lsdException w:name="List Table 1 Light Accent 1" w:uiPriority="46"/>
+    <w:lsdException w:name="List Table 2 Accent 1" w:uiPriority="47"/>
+    <w:lsdException w:name="List Table 3 Accent 1" w:uiPriority="48"/>
+    <w:lsdException w:name="List Table 4 Accent 1" w:uiPriority="49"/>
+    <w:lsdException w:name="List Table 5 Dark Accent 1" w:uiPriority="50"/>
+    <w:lsdException w:name="List Table 6 Colorful Accent 1" w:uiPriority="51"/>
+    <w:lsdException w:name="List Table 7 Colorful Accent 1" w:uiPriority="52"/>
+    <w:lsdException w:name="List Table 1 Light Accent 2" w:uiPriority="46"/>
+    <w:lsdException w:name="List Table 2 Accent 2" w:uiPriority="47"/>
+    <w:lsdException w:name="List Table 3 Accent 2" w:uiPriority="48"/>
+    <w:lsdException w:name="List Table 4 Accent 2" w:uiPriority="49"/>
+    <w:lsdException w:name="List Table 5 Dark Accent 2" w:uiPriority="50"/>
+    <w:lsdException w:name="List Table 6 Colorful Accent 2" w:uiPriority="51"/>
+    <w:lsdException w:name="List Table 7 Colorful Accent 2" w:uiPriority="52"/>
+    <w:lsdException w:name="List Table 1 Light Accent 3" w:uiPriority="46"/>
+    <w:lsdException w:name="List Table 2 Accent 3" w:uiPriority="47"/>
+    <w:lsdException w:name="List Table 3 Accent 3" w:uiPriority="48"/>
+    <w:lsdException w:name="List Table 4 Accent 3" w:uiPriority="49"/>
+    <w:lsdException w:name="List Table 5 Dark Accent 3" w:uiPriority="50"/>
+    <w:lsdException w:name="List Table 6 Colorful Accent 3" w:uiPriority="51"/>
+    <w:lsdException w:name="List Table 7 Colorful Accent 3" w:uiPriority="52"/>
+    <w:lsdException w:name="List Table 1 Light Accent 4" w:uiPriority="46"/>
+    <w:lsdException w:name="List Table 2 Accent 4" w:uiPriority="47"/>
+    <w:lsdException w:name="List Table 3 Accent 4" w:uiPriority="48"/>
+    <w:lsdException w:name="List Table 4 Accent 4" w:uiPriority="49"/>
+    <w:lsdException w:name="List Table 5 Dark Accent 4" w:uiPriority="50"/>
+    <w:lsdException w:name="List Table 6 Colorful Accent 4" w:uiPriority="51"/>
+    <w:lsdException w:name="List Table 7 Colorful Accent 4" w:uiPriority="52"/>
+    <w:lsdException w:name="List Table 1 Light Accent 5" w:uiPriority="46"/>
+    <w:lsdException w:name="List Table 2 Accent 5" w:uiPriority="47"/>
+    <w:lsdException w:name="List Table 3 Accent 5" w:uiPriority="48"/>
+    <w:lsdException w:name="List Table 4 Accent 5" w:uiPriority="49"/>
+    <w:lsdException w:name="List Table 5 Dark Accent 5" w:uiPriority="50"/>
+    <w:lsdException w:name="List Table 6 Colorful Accent 5" w:uiPriority="51"/>
+    <w:lsdException w:name="List Table 7 Colorful Accent 5" w:uiPriority="52"/>
+    <w:lsdException w:name="List Table 1 Light Accent 6" w:uiPriority="46"/>
+    <w:lsdException w:name="List Table 2 Accent 6" w:uiPriority="47"/>
+    <w:lsdException w:name="List Table 3 Accent 6" w:uiPriority="48"/>
+    <w:lsdException w:name="List Table 4 Accent 6" w:uiPriority="49"/>
+    <w:lsdException w:name="List Table 5 Dark Accent 6" w:uiPriority="50"/>
+    <w:lsdException w:name="List Table 6 Colorful Accent 6" w:uiPriority="51"/>
+    <w:lsdException w:name="List Table 7 Colorful Accent 6" w:uiPriority="52"/>
+    <w:lsdException w:name="Mention" w:semiHidden="1" w:unhideWhenUsed="1"/>
+    <w:lsdException w:name="Smart Hyperlink" w:semiHidden="1" w:unhideWhenUsed="1"/>
+    <w:lsdException w:name="Hashtag" w:semiHidden="1" w:unhideWhenUsed="1"/>
+    <w:lsdException w:name="Unresolved Mention" w:semiHidden="1" w:unhideWhenUsed="1"/>
+    <w:lsdException w:name="Smart Link" w:semiHidden="1" w:unhideWhenUsed="1"/>
   </w:latentStyles>
-  <w:style w:type="paragraph" w:default="1" w:styleId="a">
+  <w:style w:type="paragraph" w:default="1" w:styleId="Normal">
     <w:name w:val="Normal"/>
     <w:qFormat/>
     <w:rsid w:val="00516DEF"/>
@@ -3896,18 +4077,17 @@
       <w:szCs w:val="24"/>
     </w:rPr>
   </w:style>
-  <w:style w:type="character" w:default="1" w:styleId="a0">
+  <w:style w:type="character" w:default="1" w:styleId="DefaultParagraphFont">
     <w:name w:val="Default Paragraph Font"/>
     <w:uiPriority w:val="1"/>
     <w:semiHidden/>
     <w:unhideWhenUsed/>
   </w:style>
-  <w:style w:type="table" w:default="1" w:styleId="a1">
+  <w:style w:type="table" w:default="1" w:styleId="TableNormal">
     <w:name w:val="Normal Table"/>
     <w:uiPriority w:val="99"/>
     <w:semiHidden/>
     <w:unhideWhenUsed/>
-    <w:qFormat/>
     <w:tblPr>
       <w:tblInd w:w="0" w:type="dxa"/>
       <w:tblCellMar>
@@ -3918,19 +4098,18 @@
       </w:tblCellMar>
     </w:tblPr>
   </w:style>
-  <w:style w:type="numbering" w:default="1" w:styleId="a2">
+  <w:style w:type="numbering" w:default="1" w:styleId="NoList">
     <w:name w:val="No List"/>
     <w:uiPriority w:val="99"/>
     <w:semiHidden/>
     <w:unhideWhenUsed/>
   </w:style>
-  <w:style w:type="table" w:styleId="a3">
+  <w:style w:type="table" w:styleId="TableGrid">
     <w:name w:val="Table Grid"/>
-    <w:basedOn w:val="a1"/>
+    <w:basedOn w:val="TableNormal"/>
     <w:uiPriority w:val="39"/>
     <w:rsid w:val="00D16B84"/>
     <w:tblPr>
-      <w:tblInd w:w="0" w:type="dxa"/>
       <w:tblBorders>
         <w:top w:val="single" w:sz="4" w:space="0" w:color="auto"/>
         <w:left w:val="single" w:sz="4" w:space="0" w:color="auto"/>
@@ -3939,18 +4118,12 @@
         <w:insideH w:val="single" w:sz="4" w:space="0" w:color="auto"/>
         <w:insideV w:val="single" w:sz="4" w:space="0" w:color="auto"/>
       </w:tblBorders>
-      <w:tblCellMar>
-        <w:top w:w="0" w:type="dxa"/>
-        <w:left w:w="108" w:type="dxa"/>
-        <w:bottom w:w="0" w:type="dxa"/>
-        <w:right w:w="108" w:type="dxa"/>
-      </w:tblCellMar>
     </w:tblPr>
   </w:style>
-  <w:style w:type="paragraph" w:styleId="a4">
+  <w:style w:type="paragraph" w:styleId="BodyText">
     <w:name w:val="Body Text"/>
-    <w:basedOn w:val="a"/>
-    <w:link w:val="a5"/>
+    <w:basedOn w:val="Normal"/>
+    <w:link w:val="BodyTextChar"/>
     <w:rsid w:val="007875D1"/>
     <w:pPr>
       <w:jc w:val="center"/>
@@ -3961,19 +4134,19 @@
       <w:szCs w:val="20"/>
     </w:rPr>
   </w:style>
-  <w:style w:type="character" w:customStyle="1" w:styleId="a5">
-    <w:name w:val="Основной текст Знак"/>
-    <w:basedOn w:val="a0"/>
-    <w:link w:val="a4"/>
+  <w:style w:type="character" w:customStyle="1" w:styleId="BodyTextChar">
+    <w:name w:val="Body Text Char"/>
+    <w:basedOn w:val="DefaultParagraphFont"/>
+    <w:link w:val="BodyText"/>
     <w:rsid w:val="007875D1"/>
     <w:rPr>
       <w:b/>
       <w:sz w:val="28"/>
     </w:rPr>
   </w:style>
-  <w:style w:type="paragraph" w:styleId="a6">
+  <w:style w:type="paragraph" w:styleId="ListParagraph">
     <w:name w:val="List Paragraph"/>
-    <w:basedOn w:val="a"/>
+    <w:basedOn w:val="Normal"/>
     <w:uiPriority w:val="34"/>
     <w:qFormat/>
     <w:rsid w:val="007875D1"/>
@@ -3982,10 +4155,10 @@
       <w:contextualSpacing/>
     </w:pPr>
   </w:style>
-  <w:style w:type="paragraph" w:styleId="a7">
+  <w:style w:type="paragraph" w:styleId="BalloonText">
     <w:name w:val="Balloon Text"/>
-    <w:basedOn w:val="a"/>
-    <w:link w:val="a8"/>
+    <w:basedOn w:val="Normal"/>
+    <w:link w:val="BalloonTextChar"/>
     <w:uiPriority w:val="99"/>
     <w:semiHidden/>
     <w:unhideWhenUsed/>
@@ -3996,10 +4169,10 @@
       <w:szCs w:val="16"/>
     </w:rPr>
   </w:style>
-  <w:style w:type="character" w:customStyle="1" w:styleId="a8">
-    <w:name w:val="Текст выноски Знак"/>
-    <w:basedOn w:val="a0"/>
-    <w:link w:val="a7"/>
+  <w:style w:type="character" w:customStyle="1" w:styleId="BalloonTextChar">
+    <w:name w:val="Balloon Text Char"/>
+    <w:basedOn w:val="DefaultParagraphFont"/>
+    <w:link w:val="BalloonText"/>
     <w:uiPriority w:val="99"/>
     <w:semiHidden/>
     <w:rsid w:val="0049397C"/>
@@ -4267,7 +4440,7 @@
   <a:extraClrSchemeLst/>
   <a:extLst>
     <a:ext uri="{05A4C25C-085E-4340-85A3-A5531E510DB2}">
-      <thm15:themeFamily xmlns:thm15="http://schemas.microsoft.com/office/thememl/2012/main" xmlns="" name="Office Theme" id="{62F939B6-93AF-4DB8-9C6B-D6C7DFDC589F}" vid="{4A3C46E8-61CC-4603-A589-7422A47A8E4A}"/>
+      <thm15:themeFamily xmlns:thm15="http://schemas.microsoft.com/office/thememl/2012/main" name="Office Theme" id="{62F939B6-93AF-4DB8-9C6B-D6C7DFDC589F}" vid="{4A3C46E8-61CC-4603-A589-7422A47A8E4A}"/>
     </a:ext>
   </a:extLst>
 </a:theme>

</xml_diff>